<commit_message>
set select menu and progress bar customized
</commit_message>
<xml_diff>
--- a/assets/uploads/files/Date3.docx
+++ b/assets/uploads/files/Date3.docx
@@ -13,13 +13,13 @@
               <wp:anchor distT="0" distB="0" distL="114300" distR="114300" simplePos="0" relativeHeight="251664384" behindDoc="0" locked="0" layoutInCell="1" allowOverlap="1" wp14:anchorId="37733E1B" wp14:editId="5B225F6F">
                 <wp:simplePos x="0" y="0"/>
                 <wp:positionH relativeFrom="margin">
-                  <wp:posOffset>7620</wp:posOffset>
+                  <wp:align>left</wp:align>
                 </wp:positionH>
                 <wp:positionV relativeFrom="paragraph">
-                  <wp:posOffset>12369</wp:posOffset>
+                  <wp:posOffset>6350</wp:posOffset>
                 </wp:positionV>
-                <wp:extent cx="5913755" cy="4773295"/>
-                <wp:effectExtent l="19050" t="19050" r="29845" b="46355"/>
+                <wp:extent cx="5905500" cy="4762500"/>
+                <wp:effectExtent l="19050" t="19050" r="38100" b="38100"/>
                 <wp:wrapNone/>
                 <wp:docPr id="6" name="Rectangle 6"/>
                 <wp:cNvGraphicFramePr/>
@@ -30,7 +30,7 @@
                       <wps:spPr>
                         <a:xfrm>
                           <a:off x="0" y="0"/>
-                          <a:ext cx="5913755" cy="4773295"/>
+                          <a:ext cx="5905500" cy="4762500"/>
                         </a:xfrm>
                         <a:prstGeom prst="rect">
                           <a:avLst/>
@@ -60,8 +60,6 @@
                             <w:pPr>
                               <w:jc w:val="center"/>
                             </w:pPr>
-                            <w:bookmarkStart w:id="0" w:name="_GoBack"/>
-                            <w:bookmarkEnd w:id="0"/>
                           </w:p>
                         </w:txbxContent>
                       </wps:txbx>
@@ -85,15 +83,13 @@
           </mc:Choice>
           <mc:Fallback>
             <w:pict>
-              <v:rect w14:anchorId="37733E1B" id="Rectangle 6" o:spid="_x0000_s1026" style="position:absolute;margin-left:.6pt;margin-top:.95pt;width:465.65pt;height:375.85pt;z-index:251664384;visibility:visible;mso-wrap-style:square;mso-width-percent:0;mso-height-percent:0;mso-wrap-distance-left:9pt;mso-wrap-distance-top:0;mso-wrap-distance-right:9pt;mso-wrap-distance-bottom:0;mso-position-horizontal:absolute;mso-position-horizontal-relative:margin;mso-position-vertical:absolute;mso-position-vertical-relative:text;mso-width-percent:0;mso-height-percent:0;mso-width-relative:margin;mso-height-relative:margin;v-text-anchor:middle" o:gfxdata="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" filled="f" strokecolor="#1f4d78 [1604]" strokeweight="4.5pt">
+              <v:rect w14:anchorId="37733E1B" id="Rectangle 6" o:spid="_x0000_s1026" style="position:absolute;margin-left:0;margin-top:.5pt;width:465pt;height:375pt;z-index:251664384;visibility:visible;mso-wrap-style:square;mso-width-percent:0;mso-height-percent:0;mso-wrap-distance-left:9pt;mso-wrap-distance-top:0;mso-wrap-distance-right:9pt;mso-wrap-distance-bottom:0;mso-position-horizontal:left;mso-position-horizontal-relative:margin;mso-position-vertical:absolute;mso-position-vertical-relative:text;mso-width-percent:0;mso-height-percent:0;mso-width-relative:margin;mso-height-relative:margin;v-text-anchor:middle" o:gfxdata="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" filled="f" strokecolor="#1f4d78 [1604]" strokeweight="4.5pt">
                 <v:textbox>
                   <w:txbxContent>
                     <w:p>
                       <w:pPr>
                         <w:jc w:val="center"/>
                       </w:pPr>
-                      <w:bookmarkStart w:id="1" w:name="_GoBack"/>
-                      <w:bookmarkEnd w:id="1"/>
                     </w:p>
                   </w:txbxContent>
                 </v:textbox>
@@ -372,7 +368,31 @@
                 <w:b w:val="0"/>
                 <w:sz w:val="28"/>
               </w:rPr>
-              <w:t>29/01/2022</w:t>
+              <w:t>14</w:t>
+            </w:r>
+            <w:r>
+              <w:rPr>
+                <w:rFonts w:ascii="Times New Roman" w:hAnsi="Times New Roman" w:cs="Times New Roman"/>
+                <w:b w:val="0"/>
+                <w:sz w:val="28"/>
+              </w:rPr>
+              <w:t>/0</w:t>
+            </w:r>
+            <w:r>
+              <w:rPr>
+                <w:rFonts w:ascii="Times New Roman" w:hAnsi="Times New Roman" w:cs="Times New Roman"/>
+                <w:b w:val="0"/>
+                <w:sz w:val="28"/>
+              </w:rPr>
+              <w:t>2</w:t>
+            </w:r>
+            <w:r>
+              <w:rPr>
+                <w:rFonts w:ascii="Times New Roman" w:hAnsi="Times New Roman" w:cs="Times New Roman"/>
+                <w:b w:val="0"/>
+                <w:sz w:val="28"/>
+              </w:rPr>
+              <w:t>/2022</w:t>
             </w:r>
           </w:p>
         </w:tc>
@@ -475,7 +495,15 @@
                 <w:b w:val="0"/>
                 <w:sz w:val="28"/>
               </w:rPr>
-              <w:t>02/02/2022</w:t>
+              <w:t>17</w:t>
+            </w:r>
+            <w:r>
+              <w:rPr>
+                <w:rFonts w:ascii="Times New Roman" w:hAnsi="Times New Roman" w:cs="Times New Roman"/>
+                <w:b w:val="0"/>
+                <w:sz w:val="28"/>
+              </w:rPr>
+              <w:t>/02/2022</w:t>
             </w:r>
           </w:p>
         </w:tc>
@@ -586,7 +614,15 @@
                 <w:b w:val="0"/>
                 <w:sz w:val="28"/>
               </w:rPr>
-              <w:t>07/02/2022</w:t>
+              <w:t>20</w:t>
+            </w:r>
+            <w:r>
+              <w:rPr>
+                <w:rFonts w:ascii="Times New Roman" w:hAnsi="Times New Roman" w:cs="Times New Roman"/>
+                <w:b w:val="0"/>
+                <w:sz w:val="28"/>
+              </w:rPr>
+              <w:t>/02/2022</w:t>
             </w:r>
           </w:p>
         </w:tc>
@@ -689,7 +725,15 @@
                 <w:b w:val="0"/>
                 <w:sz w:val="28"/>
               </w:rPr>
-              <w:t>10/02/2022</w:t>
+              <w:t>23</w:t>
+            </w:r>
+            <w:r>
+              <w:rPr>
+                <w:rFonts w:ascii="Times New Roman" w:hAnsi="Times New Roman" w:cs="Times New Roman"/>
+                <w:b w:val="0"/>
+                <w:sz w:val="28"/>
+              </w:rPr>
+              <w:t>/02/2022</w:t>
             </w:r>
           </w:p>
         </w:tc>
@@ -793,7 +837,15 @@
                 <w:b w:val="0"/>
                 <w:sz w:val="28"/>
               </w:rPr>
-              <w:t>22/02/2022</w:t>
+              <w:t>09/03</w:t>
+            </w:r>
+            <w:r>
+              <w:rPr>
+                <w:rFonts w:ascii="Times New Roman" w:hAnsi="Times New Roman" w:cs="Times New Roman"/>
+                <w:b w:val="0"/>
+                <w:sz w:val="28"/>
+              </w:rPr>
+              <w:t>/2022</w:t>
             </w:r>
           </w:p>
         </w:tc>
@@ -896,7 +948,15 @@
                 <w:b w:val="0"/>
                 <w:sz w:val="28"/>
               </w:rPr>
-              <w:t>03/03/2022</w:t>
+              <w:t>16</w:t>
+            </w:r>
+            <w:r>
+              <w:rPr>
+                <w:rFonts w:ascii="Times New Roman" w:hAnsi="Times New Roman" w:cs="Times New Roman"/>
+                <w:b w:val="0"/>
+                <w:sz w:val="28"/>
+              </w:rPr>
+              <w:t>/03/2022</w:t>
             </w:r>
           </w:p>
         </w:tc>
@@ -1293,6 +1353,8 @@
     <w:p/>
     <w:p/>
     <w:p>
+      <w:bookmarkStart w:id="0" w:name="_GoBack"/>
+      <w:bookmarkEnd w:id="0"/>
       <w:r>
         <w:rPr>
           <w:noProof/>

</xml_diff>